<commit_message>
Update on design doc
</commit_message>
<xml_diff>
--- a/docs/Mobile Agents Design.docx
+++ b/docs/Mobile Agents Design.docx
@@ -45,6 +45,184 @@
         <w:spacing w:after="0"/>
         <w:ind w:left="440"/>
       </w:pPr>
+      <w:r>
+        <w:rPr>
+          <w:noProof/>
+        </w:rPr>
+        <mc:AlternateContent>
+          <mc:Choice Requires="wps">
+            <w:drawing>
+              <wp:anchor distT="0" distB="0" distL="114300" distR="114300" simplePos="0" relativeHeight="251663360" behindDoc="0" locked="0" layoutInCell="1" allowOverlap="1" wp14:anchorId="52457BDF" wp14:editId="24947754">
+                <wp:simplePos x="0" y="0"/>
+                <wp:positionH relativeFrom="column">
+                  <wp:posOffset>2904978</wp:posOffset>
+                </wp:positionH>
+                <wp:positionV relativeFrom="paragraph">
+                  <wp:posOffset>2731770</wp:posOffset>
+                </wp:positionV>
+                <wp:extent cx="1031240" cy="583809"/>
+                <wp:effectExtent l="0" t="0" r="0" b="0"/>
+                <wp:wrapNone/>
+                <wp:docPr id="4" name="Rectangle 4"/>
+                <wp:cNvGraphicFramePr/>
+                <a:graphic xmlns:a="http://schemas.openxmlformats.org/drawingml/2006/main">
+                  <a:graphicData uri="http://schemas.microsoft.com/office/word/2010/wordprocessingShape">
+                    <wps:wsp>
+                      <wps:cNvSpPr/>
+                      <wps:spPr>
+                        <a:xfrm>
+                          <a:off x="0" y="0"/>
+                          <a:ext cx="1031240" cy="583809"/>
+                        </a:xfrm>
+                        <a:prstGeom prst="rect">
+                          <a:avLst/>
+                        </a:prstGeom>
+                        <a:ln>
+                          <a:noFill/>
+                        </a:ln>
+                      </wps:spPr>
+                      <wps:txbx>
+                        <w:txbxContent>
+                          <w:p>
+                            <w:pPr>
+                              <w:rPr>
+                                <w:sz w:val="36"/>
+                              </w:rPr>
+                            </w:pPr>
+                            <w:r>
+                              <w:rPr>
+                                <w:sz w:val="36"/>
+                              </w:rPr>
+                              <w:t xml:space="preserve">    Node</w:t>
+                            </w:r>
+                            <w:r>
+                              <w:rPr>
+                                <w:sz w:val="36"/>
+                              </w:rPr>
+                              <w:t xml:space="preserve"> k</w:t>
+                            </w:r>
+                            <w:r>
+                              <w:rPr>
+                                <w:sz w:val="36"/>
+                              </w:rPr>
+                              <w:t xml:space="preserve">    </w:t>
+                            </w:r>
+                            <w:proofErr w:type="spellStart"/>
+                            <w:r>
+                              <w:rPr>
+                                <w:color w:val="FF0000"/>
+                                <w:sz w:val="28"/>
+                              </w:rPr>
+                              <w:t>k</w:t>
+                            </w:r>
+                            <w:proofErr w:type="spellEnd"/>
+                            <w:r>
+                              <w:rPr>
+                                <w:color w:val="FF0000"/>
+                                <w:sz w:val="28"/>
+                              </w:rPr>
+                              <w:t xml:space="preserve"> = 1, </w:t>
+                            </w:r>
+                            <w:proofErr w:type="gramStart"/>
+                            <w:r>
+                              <w:rPr>
+                                <w:color w:val="FF0000"/>
+                                <w:sz w:val="28"/>
+                              </w:rPr>
+                              <w:t>2,.,</w:t>
+                            </w:r>
+                            <w:proofErr w:type="gramEnd"/>
+                            <w:r>
+                              <w:rPr>
+                                <w:color w:val="FF0000"/>
+                                <w:sz w:val="28"/>
+                              </w:rPr>
+                              <w:t>m</w:t>
+                            </w:r>
+                          </w:p>
+                        </w:txbxContent>
+                      </wps:txbx>
+                      <wps:bodyPr horzOverflow="overflow" vert="horz" lIns="0" tIns="0" rIns="0" bIns="0" rtlCol="0">
+                        <a:noAutofit/>
+                      </wps:bodyPr>
+                    </wps:wsp>
+                  </a:graphicData>
+                </a:graphic>
+                <wp14:sizeRelV relativeFrom="margin">
+                  <wp14:pctHeight>0</wp14:pctHeight>
+                </wp14:sizeRelV>
+              </wp:anchor>
+            </w:drawing>
+          </mc:Choice>
+          <mc:Fallback>
+            <w:pict>
+              <v:rect w14:anchorId="52457BDF" id="Rectangle 4" o:spid="_x0000_s1026" style="position:absolute;left:0;text-align:left;margin-left:228.75pt;margin-top:215.1pt;width:81.2pt;height:45.95pt;z-index:251663360;visibility:visible;mso-wrap-style:square;mso-height-percent:0;mso-wrap-distance-left:9pt;mso-wrap-distance-top:0;mso-wrap-distance-right:9pt;mso-wrap-distance-bottom:0;mso-position-horizontal:absolute;mso-position-horizontal-relative:text;mso-position-vertical:absolute;mso-position-vertical-relative:text;mso-height-percent:0;mso-height-relative:margin;v-text-anchor:top" o:gfxdata="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" filled="f" stroked="f">
+                <v:textbox inset="0,0,0,0">
+                  <w:txbxContent>
+                    <w:p>
+                      <w:pPr>
+                        <w:rPr>
+                          <w:sz w:val="36"/>
+                        </w:rPr>
+                      </w:pPr>
+                      <w:r>
+                        <w:rPr>
+                          <w:sz w:val="36"/>
+                        </w:rPr>
+                        <w:t xml:space="preserve">    Node</w:t>
+                      </w:r>
+                      <w:r>
+                        <w:rPr>
+                          <w:sz w:val="36"/>
+                        </w:rPr>
+                        <w:t xml:space="preserve"> k</w:t>
+                      </w:r>
+                      <w:r>
+                        <w:rPr>
+                          <w:sz w:val="36"/>
+                        </w:rPr>
+                        <w:t xml:space="preserve">    </w:t>
+                      </w:r>
+                      <w:proofErr w:type="spellStart"/>
+                      <w:r>
+                        <w:rPr>
+                          <w:color w:val="FF0000"/>
+                          <w:sz w:val="28"/>
+                        </w:rPr>
+                        <w:t>k</w:t>
+                      </w:r>
+                      <w:proofErr w:type="spellEnd"/>
+                      <w:r>
+                        <w:rPr>
+                          <w:color w:val="FF0000"/>
+                          <w:sz w:val="28"/>
+                        </w:rPr>
+                        <w:t xml:space="preserve"> = 1, </w:t>
+                      </w:r>
+                      <w:proofErr w:type="gramStart"/>
+                      <w:r>
+                        <w:rPr>
+                          <w:color w:val="FF0000"/>
+                          <w:sz w:val="28"/>
+                        </w:rPr>
+                        <w:t>2,.,</w:t>
+                      </w:r>
+                      <w:proofErr w:type="gramEnd"/>
+                      <w:r>
+                        <w:rPr>
+                          <w:color w:val="FF0000"/>
+                          <w:sz w:val="28"/>
+                        </w:rPr>
+                        <w:t>m</w:t>
+                      </w:r>
+                    </w:p>
+                  </w:txbxContent>
+                </v:textbox>
+              </v:rect>
+            </w:pict>
+          </mc:Fallback>
+        </mc:AlternateContent>
+      </w:r>
       <w:r>
         <w:rPr>
           <w:noProof/>
@@ -143,7 +321,7 @@
           </mc:Choice>
           <mc:Fallback>
             <w:pict>
-              <v:shape w14:anchorId="0FCC3D22" id="Shape 22" o:spid="_x0000_s1026" style="position:absolute;margin-left:491.8pt;margin-top:130.35pt;width:76.45pt;height:67pt;z-index:251692032;visibility:visible;mso-wrap-style:square;mso-width-percent:0;mso-height-percent:0;mso-wrap-distance-left:9pt;mso-wrap-distance-top:0;mso-wrap-distance-right:9pt;mso-wrap-distance-bottom:0;mso-position-horizontal:absolute;mso-position-horizontal-relative:text;mso-position-vertical:absolute;mso-position-vertical-relative:text;mso-width-percent:0;mso-height-percent:0;mso-width-relative:margin;mso-height-relative:margin;v-text-anchor:top" coordsize="967627,883599" o:gfxdata="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" path="m17111,l919866,822881r17112,-18773l967627,883599,885644,860424r17112,-18772l,18772,17111,xe" fillcolor="#7e7e7e" stroked="f" strokeweight="0">
+              <v:shape w14:anchorId="3C508E5B" id="Shape 22" o:spid="_x0000_s1026" style="position:absolute;margin-left:491.8pt;margin-top:130.35pt;width:76.45pt;height:67pt;z-index:251692032;visibility:visible;mso-wrap-style:square;mso-width-percent:0;mso-height-percent:0;mso-wrap-distance-left:9pt;mso-wrap-distance-top:0;mso-wrap-distance-right:9pt;mso-wrap-distance-bottom:0;mso-position-horizontal:absolute;mso-position-horizontal-relative:text;mso-position-vertical:absolute;mso-position-vertical-relative:text;mso-width-percent:0;mso-height-percent:0;mso-width-relative:margin;mso-height-relative:margin;v-text-anchor:top" coordsize="967627,883599" o:gfxdata="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" path="m17111,l919866,822881r17112,-18773l967627,883599,885644,860424r17112,-18772l,18772,17111,xe" fillcolor="#7e7e7e" stroked="f" strokeweight="0">
                 <v:stroke miterlimit="66585f" joinstyle="miter"/>
                 <v:path arrowok="t" textboxrect="0,0,967627,883599"/>
               </v:shape>
@@ -158,7 +336,7 @@
         <mc:AlternateContent>
           <mc:Choice Requires="wps">
             <w:drawing>
-              <wp:anchor distT="0" distB="0" distL="114300" distR="114300" simplePos="0" relativeHeight="251694080" behindDoc="0" locked="0" layoutInCell="1" allowOverlap="1" wp14:anchorId="3D0BB79E" wp14:editId="377199B4">
+              <wp:anchor distT="0" distB="0" distL="114300" distR="114300" simplePos="0" relativeHeight="251694080" behindDoc="0" locked="0" layoutInCell="1" allowOverlap="1" wp14:anchorId="3D0BB79E" wp14:editId="726A7DFE">
                 <wp:simplePos x="0" y="0"/>
                 <wp:positionH relativeFrom="column">
                   <wp:posOffset>3643533</wp:posOffset>
@@ -249,188 +427,10 @@
           </mc:Choice>
           <mc:Fallback>
             <w:pict>
-              <v:shape w14:anchorId="7185D129" id="Shape 18" o:spid="_x0000_s1026" style="position:absolute;margin-left:286.9pt;margin-top:147pt;width:74.15pt;height:55.4pt;z-index:251694080;visibility:visible;mso-wrap-style:square;mso-width-percent:0;mso-height-percent:0;mso-wrap-distance-left:9pt;mso-wrap-distance-top:0;mso-wrap-distance-right:9pt;mso-wrap-distance-bottom:0;mso-position-horizontal:absolute;mso-position-horizontal-relative:text;mso-position-vertical:absolute;mso-position-vertical-relative:text;mso-width-percent:0;mso-height-percent:0;mso-width-relative:margin;mso-height-relative:margin;v-text-anchor:top" coordsize="994385,870012" o:gfxdata="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" path="m977684,r16701,19138l65765,829481r16700,19138l,870012,32364,791205r16700,19138l977684,xe" fillcolor="#7e7e7e" stroked="f" strokeweight="0">
+              <v:shape w14:anchorId="5646D481" id="Shape 18" o:spid="_x0000_s1026" style="position:absolute;margin-left:286.9pt;margin-top:147pt;width:74.15pt;height:55.4pt;z-index:251694080;visibility:visible;mso-wrap-style:square;mso-width-percent:0;mso-height-percent:0;mso-wrap-distance-left:9pt;mso-wrap-distance-top:0;mso-wrap-distance-right:9pt;mso-wrap-distance-bottom:0;mso-position-horizontal:absolute;mso-position-horizontal-relative:text;mso-position-vertical:absolute;mso-position-vertical-relative:text;mso-width-percent:0;mso-height-percent:0;mso-width-relative:margin;mso-height-relative:margin;v-text-anchor:top" coordsize="994385,870012" o:gfxdata="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" path="m977684,r16701,19138l65765,829481r16700,19138l,870012,32364,791205r16700,19138l977684,xe" fillcolor="#7e7e7e" stroked="f" strokeweight="0">
                 <v:stroke miterlimit="66585f" joinstyle="miter"/>
                 <v:path arrowok="t" textboxrect="0,0,994385,870012"/>
               </v:shape>
-            </w:pict>
-          </mc:Fallback>
-        </mc:AlternateContent>
-      </w:r>
-      <w:r>
-        <w:rPr>
-          <w:noProof/>
-        </w:rPr>
-        <mc:AlternateContent>
-          <mc:Choice Requires="wps">
-            <w:drawing>
-              <wp:anchor distT="0" distB="0" distL="114300" distR="114300" simplePos="0" relativeHeight="251663360" behindDoc="0" locked="0" layoutInCell="1" allowOverlap="1" wp14:anchorId="52457BDF" wp14:editId="45EEA9BE">
-                <wp:simplePos x="0" y="0"/>
-                <wp:positionH relativeFrom="column">
-                  <wp:posOffset>2904978</wp:posOffset>
-                </wp:positionH>
-                <wp:positionV relativeFrom="paragraph">
-                  <wp:posOffset>2731770</wp:posOffset>
-                </wp:positionV>
-                <wp:extent cx="1031240" cy="1012874"/>
-                <wp:effectExtent l="0" t="0" r="0" b="0"/>
-                <wp:wrapNone/>
-                <wp:docPr id="4" name="Rectangle 4"/>
-                <wp:cNvGraphicFramePr/>
-                <a:graphic xmlns:a="http://schemas.openxmlformats.org/drawingml/2006/main">
-                  <a:graphicData uri="http://schemas.microsoft.com/office/word/2010/wordprocessingShape">
-                    <wps:wsp>
-                      <wps:cNvSpPr/>
-                      <wps:spPr>
-                        <a:xfrm>
-                          <a:off x="0" y="0"/>
-                          <a:ext cx="1031240" cy="1012874"/>
-                        </a:xfrm>
-                        <a:prstGeom prst="rect">
-                          <a:avLst/>
-                        </a:prstGeom>
-                        <a:ln>
-                          <a:noFill/>
-                        </a:ln>
-                      </wps:spPr>
-                      <wps:txbx>
-                        <w:txbxContent>
-                          <w:p>
-                            <w:pPr>
-                              <w:rPr>
-                                <w:sz w:val="36"/>
-                              </w:rPr>
-                            </w:pPr>
-                            <w:r>
-                              <w:rPr>
-                                <w:sz w:val="36"/>
-                              </w:rPr>
-                              <w:t xml:space="preserve">    Node</w:t>
-                            </w:r>
-                            <w:r>
-                              <w:rPr>
-                                <w:sz w:val="36"/>
-                              </w:rPr>
-                              <w:t xml:space="preserve"> k</w:t>
-                            </w:r>
-                            <w:r>
-                              <w:rPr>
-                                <w:sz w:val="36"/>
-                              </w:rPr>
-                              <w:t xml:space="preserve">    </w:t>
-                            </w:r>
-                            <w:proofErr w:type="spellStart"/>
-                            <w:r>
-                              <w:rPr>
-                                <w:color w:val="FF0000"/>
-                                <w:sz w:val="36"/>
-                              </w:rPr>
-                              <w:t>k</w:t>
-                            </w:r>
-                            <w:proofErr w:type="spellEnd"/>
-                            <w:r>
-                              <w:rPr>
-                                <w:color w:val="FF0000"/>
-                                <w:sz w:val="36"/>
-                              </w:rPr>
-                              <w:t xml:space="preserve"> = 1, </w:t>
-                            </w:r>
-                            <w:proofErr w:type="gramStart"/>
-                            <w:r>
-                              <w:rPr>
-                                <w:color w:val="FF0000"/>
-                                <w:sz w:val="36"/>
-                              </w:rPr>
-                              <w:t>2,.,</w:t>
-                            </w:r>
-                            <w:proofErr w:type="gramEnd"/>
-                            <w:r>
-                              <w:rPr>
-                                <w:color w:val="FF0000"/>
-                                <w:sz w:val="36"/>
-                              </w:rPr>
-                              <w:t>m</w:t>
-                            </w:r>
-                          </w:p>
-                        </w:txbxContent>
-                      </wps:txbx>
-                      <wps:bodyPr horzOverflow="overflow" vert="horz" lIns="0" tIns="0" rIns="0" bIns="0" rtlCol="0">
-                        <a:noAutofit/>
-                      </wps:bodyPr>
-                    </wps:wsp>
-                  </a:graphicData>
-                </a:graphic>
-                <wp14:sizeRelV relativeFrom="margin">
-                  <wp14:pctHeight>0</wp14:pctHeight>
-                </wp14:sizeRelV>
-              </wp:anchor>
-            </w:drawing>
-          </mc:Choice>
-          <mc:Fallback>
-            <w:pict>
-              <v:rect w14:anchorId="52457BDF" id="Rectangle 4" o:spid="_x0000_s1026" style="position:absolute;left:0;text-align:left;margin-left:228.75pt;margin-top:215.1pt;width:81.2pt;height:79.75pt;z-index:251663360;visibility:visible;mso-wrap-style:square;mso-height-percent:0;mso-wrap-distance-left:9pt;mso-wrap-distance-top:0;mso-wrap-distance-right:9pt;mso-wrap-distance-bottom:0;mso-position-horizontal:absolute;mso-position-horizontal-relative:text;mso-position-vertical:absolute;mso-position-vertical-relative:text;mso-height-percent:0;mso-height-relative:margin;v-text-anchor:top" o:gfxdata="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" filled="f" stroked="f">
-                <v:textbox inset="0,0,0,0">
-                  <w:txbxContent>
-                    <w:p>
-                      <w:pPr>
-                        <w:rPr>
-                          <w:sz w:val="36"/>
-                        </w:rPr>
-                      </w:pPr>
-                      <w:r>
-                        <w:rPr>
-                          <w:sz w:val="36"/>
-                        </w:rPr>
-                        <w:t xml:space="preserve">    Node</w:t>
-                      </w:r>
-                      <w:r>
-                        <w:rPr>
-                          <w:sz w:val="36"/>
-                        </w:rPr>
-                        <w:t xml:space="preserve"> k</w:t>
-                      </w:r>
-                      <w:r>
-                        <w:rPr>
-                          <w:sz w:val="36"/>
-                        </w:rPr>
-                        <w:t xml:space="preserve">    </w:t>
-                      </w:r>
-                      <w:proofErr w:type="spellStart"/>
-                      <w:r>
-                        <w:rPr>
-                          <w:color w:val="FF0000"/>
-                          <w:sz w:val="36"/>
-                        </w:rPr>
-                        <w:t>k</w:t>
-                      </w:r>
-                      <w:proofErr w:type="spellEnd"/>
-                      <w:r>
-                        <w:rPr>
-                          <w:color w:val="FF0000"/>
-                          <w:sz w:val="36"/>
-                        </w:rPr>
-                        <w:t xml:space="preserve"> = 1, </w:t>
-                      </w:r>
-                      <w:proofErr w:type="gramStart"/>
-                      <w:r>
-                        <w:rPr>
-                          <w:color w:val="FF0000"/>
-                          <w:sz w:val="36"/>
-                        </w:rPr>
-                        <w:t>2,.,</w:t>
-                      </w:r>
-                      <w:proofErr w:type="gramEnd"/>
-                      <w:r>
-                        <w:rPr>
-                          <w:color w:val="FF0000"/>
-                          <w:sz w:val="36"/>
-                        </w:rPr>
-                        <w:t>m</w:t>
-                      </w:r>
-                    </w:p>
-                  </w:txbxContent>
-                </v:textbox>
-              </v:rect>
             </w:pict>
           </mc:Fallback>
         </mc:AlternateContent>
@@ -515,7 +515,7 @@
           </mc:Choice>
           <mc:Fallback>
             <w:pict>
-              <v:shape w14:anchorId="31B9820A" id="Shape 16" o:spid="_x0000_s1026" style="position:absolute;margin-left:542.25pt;margin-top:197.65pt;width:20.65pt;height:17.45pt;z-index:251686912;visibility:visible;mso-wrap-style:square;mso-wrap-distance-left:9pt;mso-wrap-distance-top:0;mso-wrap-distance-right:9pt;mso-wrap-distance-bottom:0;mso-position-horizontal:absolute;mso-position-horizontal-relative:text;mso-position-vertical:absolute;mso-position-vertical-relative:text;v-text-anchor:top" coordsize="211096,203196" o:gfxdata="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" path="m,l211096,,,203196,,xe" fillcolor="#c00000" stroked="f" strokeweight="0">
+              <v:shape w14:anchorId="42FEC8A0" id="Shape 16" o:spid="_x0000_s1026" style="position:absolute;margin-left:542.25pt;margin-top:197.65pt;width:20.65pt;height:17.45pt;z-index:251686912;visibility:visible;mso-wrap-style:square;mso-wrap-distance-left:9pt;mso-wrap-distance-top:0;mso-wrap-distance-right:9pt;mso-wrap-distance-bottom:0;mso-position-horizontal:absolute;mso-position-horizontal-relative:text;mso-position-vertical:absolute;mso-position-vertical-relative:text;v-text-anchor:top" coordsize="211096,203196" o:gfxdata="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" path="m,l211096,,,203196,,xe" fillcolor="#c00000" stroked="f" strokeweight="0">
                 <v:stroke miterlimit="66585f" joinstyle="miter"/>
                 <v:path arrowok="t" textboxrect="0,0,211096,203196"/>
               </v:shape>
@@ -609,7 +609,7 @@
           </mc:Choice>
           <mc:Fallback>
             <w:pict>
-              <v:shape w14:anchorId="060B6C0F" id="Shape 16" o:spid="_x0000_s1026" style="position:absolute;margin-left:199.8pt;margin-top:202.2pt;width:20.65pt;height:17.45pt;z-index:251684864;visibility:visible;mso-wrap-style:square;mso-width-percent:0;mso-height-percent:0;mso-wrap-distance-left:9pt;mso-wrap-distance-top:0;mso-wrap-distance-right:9pt;mso-wrap-distance-bottom:0;mso-position-horizontal:absolute;mso-position-horizontal-relative:text;mso-position-vertical:absolute;mso-position-vertical-relative:text;mso-width-percent:0;mso-height-percent:0;mso-width-relative:margin;mso-height-relative:margin;v-text-anchor:top" coordsize="211096,203196" o:gfxdata="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" path="m,l211096,,,203196,,xe" fillcolor="#c00000" stroked="f" strokeweight="0">
+              <v:shape w14:anchorId="1A75B261" id="Shape 16" o:spid="_x0000_s1026" style="position:absolute;margin-left:199.8pt;margin-top:202.2pt;width:20.65pt;height:17.45pt;z-index:251684864;visibility:visible;mso-wrap-style:square;mso-width-percent:0;mso-height-percent:0;mso-wrap-distance-left:9pt;mso-wrap-distance-top:0;mso-wrap-distance-right:9pt;mso-wrap-distance-bottom:0;mso-position-horizontal:absolute;mso-position-horizontal-relative:text;mso-position-vertical:absolute;mso-position-vertical-relative:text;mso-width-percent:0;mso-height-percent:0;mso-width-relative:margin;mso-height-relative:margin;v-text-anchor:top" coordsize="211096,203196" o:gfxdata="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" path="m,l211096,,,203196,,xe" fillcolor="#c00000" stroked="f" strokeweight="0">
                 <v:stroke miterlimit="66585f" joinstyle="miter"/>
                 <v:path arrowok="t" textboxrect="0,0,211096,203196"/>
               </v:shape>
@@ -692,7 +692,7 @@
           </mc:Choice>
           <mc:Fallback>
             <w:pict>
-              <v:shape w14:anchorId="024CC100" id="Shape 27" o:spid="_x0000_s1026" style="position:absolute;margin-left:199.9pt;margin-top:202.3pt;width:130.05pt;height:57.7pt;z-index:251661312;visibility:visible;mso-wrap-style:square;mso-height-percent:0;mso-wrap-distance-left:9pt;mso-wrap-distance-top:0;mso-wrap-distance-right:9pt;mso-wrap-distance-bottom:0;mso-position-horizontal:absolute;mso-position-horizontal-relative:text;mso-position-vertical:absolute;mso-position-vertical-relative:text;mso-height-percent:0;mso-height-relative:margin;v-text-anchor:top" coordsize="1651952,718340" o:gfxdata="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" path="m,l1651952,r,718340l,718340,,xe" filled="f" strokeweight="1pt">
+              <v:shape w14:anchorId="274160E3" id="Shape 27" o:spid="_x0000_s1026" style="position:absolute;margin-left:199.9pt;margin-top:202.3pt;width:130.05pt;height:57.7pt;z-index:251661312;visibility:visible;mso-wrap-style:square;mso-height-percent:0;mso-wrap-distance-left:9pt;mso-wrap-distance-top:0;mso-wrap-distance-right:9pt;mso-wrap-distance-bottom:0;mso-position-horizontal:absolute;mso-position-horizontal-relative:text;mso-position-vertical:absolute;mso-position-vertical-relative:text;mso-height-percent:0;mso-height-relative:margin;v-text-anchor:top" coordsize="1651952,718340" o:gfxdata="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" path="m,l1651952,r,718340l,718340,,xe" filled="f" strokeweight="1pt">
                 <v:stroke miterlimit="66585f" joinstyle="miter"/>
                 <v:path arrowok="t" textboxrect="0,0,1651952,718340"/>
               </v:shape>
@@ -780,7 +780,7 @@
           </mc:Choice>
           <mc:Fallback>
             <w:pict>
-              <v:shape w14:anchorId="19F13D3A" id="Shape 16" o:spid="_x0000_s1026" style="position:absolute;margin-left:361.6pt;margin-top:92.3pt;width:20.65pt;height:17.45pt;z-index:251688960;visibility:visible;mso-wrap-style:square;mso-wrap-distance-left:9pt;mso-wrap-distance-top:0;mso-wrap-distance-right:9pt;mso-wrap-distance-bottom:0;mso-position-horizontal:absolute;mso-position-horizontal-relative:text;mso-position-vertical:absolute;mso-position-vertical-relative:text;v-text-anchor:top" coordsize="211096,203196" o:gfxdata="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" path="m,l211096,,,203196,,xe" fillcolor="#c00000" stroked="f" strokeweight="0">
+              <v:shape w14:anchorId="695C1B50" id="Shape 16" o:spid="_x0000_s1026" style="position:absolute;margin-left:361.6pt;margin-top:92.3pt;width:20.65pt;height:17.45pt;z-index:251688960;visibility:visible;mso-wrap-style:square;mso-wrap-distance-left:9pt;mso-wrap-distance-top:0;mso-wrap-distance-right:9pt;mso-wrap-distance-bottom:0;mso-position-horizontal:absolute;mso-position-horizontal-relative:text;mso-position-vertical:absolute;mso-position-vertical-relative:text;v-text-anchor:top" coordsize="211096,203196" o:gfxdata="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" path="m,l211096,,,203196,,xe" fillcolor="#c00000" stroked="f" strokeweight="0">
                 <v:stroke miterlimit="66585f" joinstyle="miter"/>
                 <v:path arrowok="t" textboxrect="0,0,211096,203196"/>
               </v:shape>
@@ -866,7 +866,7 @@
           </mc:Choice>
           <mc:Fallback>
             <w:pict>
-              <v:shape w14:anchorId="5373207B" id="Shape 27" o:spid="_x0000_s1026" style="position:absolute;margin-left:361.9pt;margin-top:94.2pt;width:130.05pt;height:56.55pt;z-index:251659264;visibility:visible;mso-wrap-style:square;mso-width-percent:0;mso-height-percent:0;mso-wrap-distance-left:9pt;mso-wrap-distance-top:0;mso-wrap-distance-right:9pt;mso-wrap-distance-bottom:0;mso-position-horizontal:absolute;mso-position-horizontal-relative:text;mso-position-vertical:absolute;mso-position-vertical-relative:text;mso-width-percent:0;mso-height-percent:0;mso-width-relative:margin;mso-height-relative:margin;v-text-anchor:top" coordsize="1651952,718340" o:gfxdata="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" path="m,l1651952,r,718340l,718340,,xe" filled="f" strokeweight="1pt">
+              <v:shape w14:anchorId="355175D1" id="Shape 27" o:spid="_x0000_s1026" style="position:absolute;margin-left:361.9pt;margin-top:94.2pt;width:130.05pt;height:56.55pt;z-index:251659264;visibility:visible;mso-wrap-style:square;mso-width-percent:0;mso-height-percent:0;mso-wrap-distance-left:9pt;mso-wrap-distance-top:0;mso-wrap-distance-right:9pt;mso-wrap-distance-bottom:0;mso-position-horizontal:absolute;mso-position-horizontal-relative:text;mso-position-vertical:absolute;mso-position-vertical-relative:text;mso-width-percent:0;mso-height-percent:0;mso-width-relative:margin;mso-height-relative:margin;v-text-anchor:top" coordsize="1651952,718340" o:gfxdata="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" path="m,l1651952,r,718340l,718340,,xe" filled="f" strokeweight="1pt">
                 <v:stroke miterlimit="66585f" joinstyle="miter"/>
                 <v:path arrowok="t" textboxrect="0,0,1651952,718340"/>
               </v:shape>
@@ -939,7 +939,7 @@
           </mc:Choice>
           <mc:Fallback>
             <w:pict>
-              <v:shapetype w14:anchorId="0E060377" id="_x0000_t13" coordsize="21600,21600" o:spt="13" adj="16200,5400" path="m@0,l@0@1,0@1,0@2@0@2@0,21600,21600,10800xe">
+              <v:shapetype w14:anchorId="53BDDB1F" id="_x0000_t13" coordsize="21600,21600" o:spt="13" adj="16200,5400" path="m@0,l@0@1,0@1,0@2@0@2@0,21600,21600,10800xe">
                 <v:stroke joinstyle="miter"/>
                 <v:formulas>
                   <v:f eqn="val #0"/>
@@ -1564,7 +1564,7 @@
           <w:szCs w:val="32"/>
         </w:rPr>
         <w:lastRenderedPageBreak/>
-        <w:t>Methods</w:t>
+        <w:t>Objects</w:t>
       </w:r>
       <w:r>
         <w:rPr>
@@ -1574,17 +1574,7 @@
           <w:sz w:val="40"/>
           <w:szCs w:val="32"/>
         </w:rPr>
-        <w:t xml:space="preserve"> Used</w:t>
-      </w:r>
-      <w:r>
-        <w:rPr>
-          <w:rFonts w:ascii="Times New Roman" w:hAnsi="Times New Roman" w:cs="Times New Roman"/>
-          <w:b/>
-          <w:color w:val="0070C0"/>
-          <w:sz w:val="40"/>
-          <w:szCs w:val="32"/>
-        </w:rPr>
-        <w:t xml:space="preserve">: </w:t>
+        <w:t>:</w:t>
       </w:r>
     </w:p>
     <w:p>
@@ -1596,6 +1586,331 @@
         </w:numPr>
         <w:rPr>
           <w:rFonts w:ascii="Times New Roman" w:hAnsi="Times New Roman" w:cs="Times New Roman"/>
+          <w:sz w:val="32"/>
+          <w:szCs w:val="32"/>
+        </w:rPr>
+      </w:pPr>
+      <w:proofErr w:type="spellStart"/>
+      <w:r>
+        <w:rPr>
+          <w:rFonts w:ascii="Times New Roman" w:hAnsi="Times New Roman" w:cs="Times New Roman"/>
+          <w:b/>
+          <w:color w:val="0070C0"/>
+          <w:sz w:val="36"/>
+          <w:szCs w:val="32"/>
+        </w:rPr>
+        <w:t>MobileAgents</w:t>
+      </w:r>
+      <w:proofErr w:type="spellEnd"/>
+      <w:r>
+        <w:rPr>
+          <w:rFonts w:ascii="Times New Roman" w:hAnsi="Times New Roman" w:cs="Times New Roman"/>
+          <w:b/>
+          <w:color w:val="0070C0"/>
+          <w:sz w:val="36"/>
+          <w:szCs w:val="32"/>
+        </w:rPr>
+        <w:t>:</w:t>
+      </w:r>
+    </w:p>
+    <w:p>
+      <w:pPr>
+        <w:pStyle w:val="ListParagraph"/>
+        <w:ind w:left="1080"/>
+        <w:rPr>
+          <w:rFonts w:ascii="Times New Roman" w:hAnsi="Times New Roman" w:cs="Times New Roman"/>
+          <w:sz w:val="32"/>
+          <w:szCs w:val="32"/>
+        </w:rPr>
+      </w:pPr>
+      <w:r>
+        <w:rPr>
+          <w:rFonts w:ascii="Times New Roman" w:hAnsi="Times New Roman" w:cs="Times New Roman"/>
+          <w:sz w:val="32"/>
+          <w:szCs w:val="32"/>
+        </w:rPr>
+        <w:t>This object reads in the config file and creates the graph by first reading the nodes and then adding the edges to the neighbor list of the nodes. Then it will create add the first agent and the program will be started. It also has an update method for the observer pattern. This method is invoked whenever we want to update the screen.</w:t>
+      </w:r>
+    </w:p>
+    <w:p>
+      <w:pPr>
+        <w:pStyle w:val="ListParagraph"/>
+        <w:numPr>
+          <w:ilvl w:val="0"/>
+          <w:numId w:val="16"/>
+        </w:numPr>
+        <w:rPr>
+          <w:rFonts w:ascii="Times New Roman" w:hAnsi="Times New Roman" w:cs="Times New Roman"/>
+          <w:sz w:val="32"/>
+          <w:szCs w:val="32"/>
+        </w:rPr>
+      </w:pPr>
+      <w:r>
+        <w:rPr>
+          <w:rFonts w:ascii="Times New Roman" w:hAnsi="Times New Roman" w:cs="Times New Roman"/>
+          <w:b/>
+          <w:color w:val="0070C0"/>
+          <w:sz w:val="36"/>
+          <w:szCs w:val="32"/>
+        </w:rPr>
+        <w:t>Agent</w:t>
+      </w:r>
+      <w:r>
+        <w:rPr>
+          <w:rFonts w:ascii="Times New Roman" w:hAnsi="Times New Roman" w:cs="Times New Roman"/>
+          <w:b/>
+          <w:color w:val="0070C0"/>
+          <w:sz w:val="36"/>
+          <w:szCs w:val="32"/>
+        </w:rPr>
+        <w:t>:</w:t>
+      </w:r>
+    </w:p>
+    <w:p>
+      <w:pPr>
+        <w:pStyle w:val="ListParagraph"/>
+        <w:ind w:left="1080"/>
+        <w:rPr>
+          <w:rFonts w:ascii="Times New Roman" w:hAnsi="Times New Roman" w:cs="Times New Roman"/>
+          <w:sz w:val="32"/>
+          <w:szCs w:val="32"/>
+        </w:rPr>
+      </w:pPr>
+      <w:r>
+        <w:rPr>
+          <w:rFonts w:ascii="Times New Roman" w:hAnsi="Times New Roman" w:cs="Times New Roman"/>
+          <w:sz w:val="32"/>
+          <w:szCs w:val="32"/>
+        </w:rPr>
+        <w:t xml:space="preserve">The agent is basically created on a yellow or blue node neighbor to a yellow node. </w:t>
+      </w:r>
+      <w:r>
+        <w:rPr>
+          <w:rFonts w:ascii="Times New Roman" w:hAnsi="Times New Roman" w:cs="Times New Roman"/>
+          <w:sz w:val="32"/>
+          <w:szCs w:val="32"/>
+        </w:rPr>
+        <w:t xml:space="preserve">The agent clones itself to keep this positioning whenever a node turns red and its agent dies. The node does </w:t>
+      </w:r>
+      <w:r>
+        <w:rPr>
+          <w:rFonts w:ascii="Times New Roman" w:hAnsi="Times New Roman" w:cs="Times New Roman"/>
+          <w:sz w:val="32"/>
+          <w:szCs w:val="32"/>
+        </w:rPr>
+        <w:lastRenderedPageBreak/>
+        <w:t>this by cloning itself to eligible neighbors whenever one of its neighbors dies and its node turns yellow.</w:t>
+      </w:r>
+    </w:p>
+    <w:p>
+      <w:pPr>
+        <w:pStyle w:val="ListParagraph"/>
+        <w:ind w:left="1080"/>
+        <w:rPr>
+          <w:rFonts w:ascii="Times New Roman" w:hAnsi="Times New Roman" w:cs="Times New Roman"/>
+          <w:sz w:val="32"/>
+          <w:szCs w:val="32"/>
+        </w:rPr>
+      </w:pPr>
+      <w:r>
+        <w:rPr>
+          <w:rFonts w:ascii="Times New Roman" w:hAnsi="Times New Roman" w:cs="Times New Roman"/>
+          <w:sz w:val="32"/>
+          <w:szCs w:val="32"/>
+        </w:rPr>
+        <w:t xml:space="preserve">It only behaves differently at the start. At the start it will randomly walk through the nodes until it finds a </w:t>
+      </w:r>
+      <w:proofErr w:type="gramStart"/>
+      <w:r>
+        <w:rPr>
+          <w:rFonts w:ascii="Times New Roman" w:hAnsi="Times New Roman" w:cs="Times New Roman"/>
+          <w:sz w:val="32"/>
+          <w:szCs w:val="32"/>
+        </w:rPr>
+        <w:t>yellow nodes</w:t>
+      </w:r>
+      <w:proofErr w:type="gramEnd"/>
+      <w:r>
+        <w:rPr>
+          <w:rFonts w:ascii="Times New Roman" w:hAnsi="Times New Roman" w:cs="Times New Roman"/>
+          <w:sz w:val="32"/>
+          <w:szCs w:val="32"/>
+        </w:rPr>
+        <w:t xml:space="preserve"> and stays there (and clones itself).</w:t>
+      </w:r>
+    </w:p>
+    <w:p>
+      <w:pPr>
+        <w:pStyle w:val="ListParagraph"/>
+        <w:numPr>
+          <w:ilvl w:val="0"/>
+          <w:numId w:val="16"/>
+        </w:numPr>
+        <w:rPr>
+          <w:rFonts w:ascii="Times New Roman" w:hAnsi="Times New Roman" w:cs="Times New Roman"/>
+          <w:sz w:val="32"/>
+          <w:szCs w:val="32"/>
+        </w:rPr>
+      </w:pPr>
+      <w:r>
+        <w:rPr>
+          <w:rFonts w:ascii="Times New Roman" w:hAnsi="Times New Roman" w:cs="Times New Roman"/>
+          <w:b/>
+          <w:color w:val="0070C0"/>
+          <w:sz w:val="36"/>
+          <w:szCs w:val="32"/>
+        </w:rPr>
+        <w:t>Node</w:t>
+      </w:r>
+      <w:r>
+        <w:rPr>
+          <w:rFonts w:ascii="Times New Roman" w:hAnsi="Times New Roman" w:cs="Times New Roman"/>
+          <w:b/>
+          <w:color w:val="0070C0"/>
+          <w:sz w:val="36"/>
+          <w:szCs w:val="32"/>
+        </w:rPr>
+        <w:t>:</w:t>
+      </w:r>
+    </w:p>
+    <w:p>
+      <w:pPr>
+        <w:pStyle w:val="ListParagraph"/>
+        <w:ind w:left="1080"/>
+        <w:rPr>
+          <w:rFonts w:ascii="Times New Roman" w:hAnsi="Times New Roman" w:cs="Times New Roman"/>
+          <w:sz w:val="32"/>
+          <w:szCs w:val="32"/>
+        </w:rPr>
+      </w:pPr>
+      <w:r>
+        <w:rPr>
+          <w:rFonts w:ascii="Times New Roman" w:hAnsi="Times New Roman" w:cs="Times New Roman"/>
+          <w:sz w:val="32"/>
+          <w:szCs w:val="32"/>
+        </w:rPr>
+        <w:t>The node provides all the required methods to do all the tasks that agent will need or are needed to propagate the yellow and red nodes. It also has the functionality to send ID, clone, walk, update display and make the nodes red.</w:t>
+      </w:r>
+    </w:p>
+    <w:p>
+      <w:pPr>
+        <w:pStyle w:val="ListParagraph"/>
+        <w:numPr>
+          <w:ilvl w:val="0"/>
+          <w:numId w:val="16"/>
+        </w:numPr>
+        <w:rPr>
+          <w:rFonts w:ascii="Times New Roman" w:hAnsi="Times New Roman" w:cs="Times New Roman"/>
+          <w:sz w:val="32"/>
+          <w:szCs w:val="32"/>
+        </w:rPr>
+      </w:pPr>
+      <w:proofErr w:type="spellStart"/>
+      <w:r>
+        <w:rPr>
+          <w:rFonts w:ascii="Times New Roman" w:hAnsi="Times New Roman" w:cs="Times New Roman"/>
+          <w:b/>
+          <w:color w:val="0070C0"/>
+          <w:sz w:val="36"/>
+          <w:szCs w:val="32"/>
+        </w:rPr>
+        <w:t>BaseStation</w:t>
+      </w:r>
+      <w:proofErr w:type="spellEnd"/>
+      <w:r>
+        <w:rPr>
+          <w:rFonts w:ascii="Times New Roman" w:hAnsi="Times New Roman" w:cs="Times New Roman"/>
+          <w:b/>
+          <w:color w:val="0070C0"/>
+          <w:sz w:val="36"/>
+          <w:szCs w:val="32"/>
+        </w:rPr>
+        <w:t>:</w:t>
+      </w:r>
+      <w:r>
+        <w:rPr>
+          <w:rFonts w:ascii="Times New Roman" w:hAnsi="Times New Roman" w:cs="Times New Roman"/>
+          <w:sz w:val="32"/>
+          <w:szCs w:val="32"/>
+        </w:rPr>
+        <w:t xml:space="preserve"> </w:t>
+      </w:r>
+    </w:p>
+    <w:p>
+      <w:pPr>
+        <w:pStyle w:val="ListParagraph"/>
+        <w:ind w:left="1080"/>
+        <w:rPr>
+          <w:rFonts w:ascii="Times New Roman" w:hAnsi="Times New Roman" w:cs="Times New Roman"/>
+          <w:sz w:val="32"/>
+          <w:szCs w:val="32"/>
+        </w:rPr>
+      </w:pPr>
+      <w:r>
+        <w:rPr>
+          <w:rFonts w:ascii="Times New Roman" w:hAnsi="Times New Roman" w:cs="Times New Roman"/>
+          <w:sz w:val="32"/>
+          <w:szCs w:val="32"/>
+        </w:rPr>
+        <w:t>The base station is almost like the node, it’s main difference is that it gets, display and stores the agent location and id.</w:t>
+      </w:r>
+      <w:bookmarkStart w:id="0" w:name="_GoBack"/>
+      <w:bookmarkEnd w:id="0"/>
+    </w:p>
+    <w:p>
+      <w:pPr>
+        <w:pStyle w:val="ListParagraph"/>
+        <w:numPr>
+          <w:ilvl w:val="0"/>
+          <w:numId w:val="16"/>
+        </w:numPr>
+        <w:rPr>
+          <w:rFonts w:ascii="Times New Roman" w:hAnsi="Times New Roman" w:cs="Times New Roman"/>
+          <w:sz w:val="32"/>
+          <w:szCs w:val="32"/>
+        </w:rPr>
+      </w:pPr>
+      <w:r>
+        <w:rPr>
+          <w:rFonts w:ascii="Times New Roman" w:hAnsi="Times New Roman" w:cs="Times New Roman"/>
+          <w:b/>
+          <w:color w:val="0070C0"/>
+          <w:sz w:val="40"/>
+          <w:szCs w:val="32"/>
+        </w:rPr>
+        <w:lastRenderedPageBreak/>
+        <w:t>Methods</w:t>
+      </w:r>
+      <w:r>
+        <w:rPr>
+          <w:rFonts w:ascii="Times New Roman" w:hAnsi="Times New Roman" w:cs="Times New Roman"/>
+          <w:b/>
+          <w:color w:val="0070C0"/>
+          <w:sz w:val="40"/>
+          <w:szCs w:val="32"/>
+        </w:rPr>
+        <w:t xml:space="preserve"> Used</w:t>
+      </w:r>
+      <w:r>
+        <w:rPr>
+          <w:rFonts w:ascii="Times New Roman" w:hAnsi="Times New Roman" w:cs="Times New Roman"/>
+          <w:b/>
+          <w:color w:val="0070C0"/>
+          <w:sz w:val="40"/>
+          <w:szCs w:val="32"/>
+        </w:rPr>
+        <w:t xml:space="preserve">: </w:t>
+      </w:r>
+    </w:p>
+    <w:p>
+      <w:pPr>
+        <w:pStyle w:val="ListParagraph"/>
+        <w:numPr>
+          <w:ilvl w:val="0"/>
+          <w:numId w:val="16"/>
+        </w:numPr>
+        <w:rPr>
+          <w:rFonts w:ascii="Times New Roman" w:hAnsi="Times New Roman" w:cs="Times New Roman"/>
           <w:b/>
           <w:sz w:val="36"/>
           <w:szCs w:val="32"/>
@@ -3800,13 +4115,23 @@
           <w:szCs w:val="32"/>
         </w:rPr>
       </w:pPr>
-      <w:r>
-        <w:rPr>
-          <w:rFonts w:ascii="Times New Roman" w:hAnsi="Times New Roman" w:cs="Times New Roman"/>
-          <w:sz w:val="36"/>
-          <w:szCs w:val="32"/>
-        </w:rPr>
-        <w:t xml:space="preserve">kill() </w:t>
+      <w:proofErr w:type="gramStart"/>
+      <w:r>
+        <w:rPr>
+          <w:rFonts w:ascii="Times New Roman" w:hAnsi="Times New Roman" w:cs="Times New Roman"/>
+          <w:sz w:val="36"/>
+          <w:szCs w:val="32"/>
+        </w:rPr>
+        <w:t>kill(</w:t>
+      </w:r>
+      <w:proofErr w:type="gramEnd"/>
+      <w:r>
+        <w:rPr>
+          <w:rFonts w:ascii="Times New Roman" w:hAnsi="Times New Roman" w:cs="Times New Roman"/>
+          <w:sz w:val="36"/>
+          <w:szCs w:val="32"/>
+        </w:rPr>
+        <w:t xml:space="preserve">) </w:t>
       </w:r>
       <w:r>
         <w:rPr>
@@ -3816,8 +4141,6 @@
         </w:rPr>
         <w:t>–</w:t>
       </w:r>
-      <w:bookmarkStart w:id="0" w:name="_GoBack"/>
-      <w:bookmarkEnd w:id="0"/>
     </w:p>
     <w:p>
       <w:pPr>
@@ -9292,7 +9615,7 @@
 </file>
 
 <file path=customXml/itemProps2.xml><?xml version="1.0" encoding="utf-8"?>
-<ds:datastoreItem xmlns:ds="http://schemas.openxmlformats.org/officeDocument/2006/customXml" ds:itemID="{2DF5BF27-0746-47D0-A982-2A05680A52C9}">
+<ds:datastoreItem xmlns:ds="http://schemas.openxmlformats.org/officeDocument/2006/customXml" ds:itemID="{BCCB7F01-BD80-423D-855C-0C565673A5E7}">
   <ds:schemaRefs>
     <ds:schemaRef ds:uri="http://schemas.openxmlformats.org/officeDocument/2006/bibliography"/>
   </ds:schemaRefs>

</xml_diff>